<commit_message>
Atualização do descritivo do projeto, versão 2.0
</commit_message>
<xml_diff>
--- a/Documentacao/Descritivo do projeto - Nota Fácil - Osmar - Rafael_V2.docx
+++ b/Documentacao/Descritivo do projeto - Nota Fácil - Osmar - Rafael_V2.docx
@@ -343,6 +343,9 @@
               <w:jc w:val="center"/>
               <w:cnfStyle w:val="000000100000"/>
             </w:pPr>
+            <w:r>
+              <w:t>Adição do fluxo de mudança</w:t>
+            </w:r>
           </w:p>
         </w:tc>
         <w:tc>
@@ -479,6 +482,9 @@
       </w:r>
     </w:p>
     <w:p>
+      <w:pPr>
+        <w:jc w:val="both"/>
+      </w:pPr>
       <w:r>
         <w:t>Segue tabela de itens de configuração do ambiente de desenvolvimento</w:t>
       </w:r>
@@ -1173,14 +1179,6 @@
     <w:p>
       <w:r>
         <w:lastRenderedPageBreak/>
-        <w:t>[workflow PO]</w:t>
-      </w:r>
-      <w:r>
-        <w:t xml:space="preserve"> [ambiente de deploy]</w:t>
-      </w:r>
-    </w:p>
-    <w:p>
-      <w:r>
         <w:t>Segue tabela de documentos do projeto:</w:t>
       </w:r>
     </w:p>
@@ -1791,20 +1789,6 @@
         </w:tc>
       </w:tr>
     </w:tbl>
-    <w:p/>
-    <w:p>
-      <w:r>
-        <w:t xml:space="preserve">[detalhar uso </w:t>
-      </w:r>
-      <w:proofErr w:type="spellStart"/>
-      <w:r>
-        <w:t>yodiz</w:t>
-      </w:r>
-      <w:proofErr w:type="spellEnd"/>
-      <w:r>
-        <w:t>]</w:t>
-      </w:r>
-    </w:p>
     <w:p>
       <w:pPr>
         <w:pStyle w:val="Ttulo1"/>
@@ -1814,6 +1798,9 @@
       </w:r>
     </w:p>
     <w:p>
+      <w:pPr>
+        <w:jc w:val="both"/>
+      </w:pPr>
       <w:r>
         <w:t xml:space="preserve">Na ferramenta de controle de tarefas </w:t>
       </w:r>
@@ -1821,15 +1808,7 @@
         <w:t>YODIZ</w:t>
       </w:r>
       <w:r>
-        <w:t xml:space="preserve">, os estados que uma tarefa pode ter dentro do </w:t>
-      </w:r>
-      <w:proofErr w:type="spellStart"/>
-      <w:r>
-        <w:t>Sprint</w:t>
-      </w:r>
-      <w:proofErr w:type="spellEnd"/>
-      <w:r>
-        <w:t xml:space="preserve"> são:</w:t>
+        <w:t>, os estados que uma tarefa pode ter dentro do Sprint são:</w:t>
       </w:r>
     </w:p>
     <w:p>
@@ -1839,6 +1818,7 @@
           <w:ilvl w:val="0"/>
           <w:numId w:val="1"/>
         </w:numPr>
+        <w:jc w:val="both"/>
       </w:pPr>
       <w:r>
         <w:t>Novo (</w:t>
@@ -1860,15 +1840,7 @@
         <w:t xml:space="preserve">) que acaba de ser criada </w:t>
       </w:r>
       <w:r>
-        <w:t xml:space="preserve">com base em uma </w:t>
-      </w:r>
-      <w:proofErr w:type="spellStart"/>
-      <w:r>
-        <w:t>Story</w:t>
-      </w:r>
-      <w:proofErr w:type="spellEnd"/>
-      <w:r>
-        <w:t xml:space="preserve"> e ainda não foi iniciado o </w:t>
+        <w:t xml:space="preserve">com base em uma Story e ainda não foi iniciado o </w:t>
       </w:r>
       <w:r>
         <w:t>desenvolvimento.</w:t>
@@ -1881,6 +1853,7 @@
           <w:ilvl w:val="0"/>
           <w:numId w:val="1"/>
         </w:numPr>
+        <w:jc w:val="both"/>
       </w:pPr>
       <w:r>
         <w:t xml:space="preserve">Em progresso (in </w:t>
@@ -1910,6 +1883,7 @@
           <w:ilvl w:val="0"/>
           <w:numId w:val="1"/>
         </w:numPr>
+        <w:jc w:val="both"/>
       </w:pPr>
       <w:r>
         <w:t>Realizado (</w:t>
@@ -1962,6 +1936,332 @@
         <w:pStyle w:val="Ttulo1"/>
       </w:pPr>
       <w:r>
+        <w:t xml:space="preserve">Controle de tarefas: </w:t>
+      </w:r>
+      <w:proofErr w:type="spellStart"/>
+      <w:r>
+        <w:t>Yodiz</w:t>
+      </w:r>
+      <w:proofErr w:type="spellEnd"/>
+    </w:p>
+    <w:p>
+      <w:pPr>
+        <w:jc w:val="both"/>
+      </w:pPr>
+      <w:r>
+        <w:t xml:space="preserve">Basicamente, o uso do </w:t>
+      </w:r>
+      <w:proofErr w:type="spellStart"/>
+      <w:r>
+        <w:t>Yodiz</w:t>
+      </w:r>
+      <w:proofErr w:type="spellEnd"/>
+      <w:r>
+        <w:t xml:space="preserve"> requer alguns requisitos que </w:t>
+      </w:r>
+      <w:proofErr w:type="gramStart"/>
+      <w:r>
+        <w:t>são</w:t>
+      </w:r>
+      <w:proofErr w:type="gramEnd"/>
+    </w:p>
+    <w:p>
+      <w:pPr>
+        <w:pStyle w:val="PargrafodaLista"/>
+        <w:numPr>
+          <w:ilvl w:val="0"/>
+          <w:numId w:val="4"/>
+        </w:numPr>
+        <w:jc w:val="both"/>
+      </w:pPr>
+      <w:r>
+        <w:t>Ter pelo menos um usuário cadastrado</w:t>
+      </w:r>
+    </w:p>
+    <w:p>
+      <w:pPr>
+        <w:pStyle w:val="PargrafodaLista"/>
+        <w:numPr>
+          <w:ilvl w:val="0"/>
+          <w:numId w:val="4"/>
+        </w:numPr>
+        <w:jc w:val="both"/>
+      </w:pPr>
+      <w:r>
+        <w:t xml:space="preserve">Criar Stories, depois criar o Sprint e adicionar as Stories criadas no Sprint e após criar as </w:t>
+      </w:r>
+      <w:proofErr w:type="spellStart"/>
+      <w:r>
+        <w:t>Tasks</w:t>
+      </w:r>
+      <w:proofErr w:type="spellEnd"/>
+      <w:r>
+        <w:t xml:space="preserve"> das Stories.</w:t>
+      </w:r>
+    </w:p>
+    <w:p>
+      <w:pPr>
+        <w:jc w:val="both"/>
+      </w:pPr>
+    </w:p>
+    <w:p>
+      <w:pPr>
+        <w:jc w:val="both"/>
+      </w:pPr>
+    </w:p>
+    <w:p>
+      <w:r>
+        <w:br w:type="page"/>
+      </w:r>
+    </w:p>
+    <w:p>
+      <w:pPr>
+        <w:jc w:val="both"/>
+        <w:sectPr>
+          <w:pgSz w:w="11906" w:h="16838"/>
+          <w:pgMar w:top="720" w:right="720" w:bottom="720" w:left="720" w:header="708" w:footer="708" w:gutter="0"/>
+          <w:cols w:space="708"/>
+          <w:docGrid w:linePitch="360"/>
+        </w:sectPr>
+      </w:pPr>
+    </w:p>
+    <w:p>
+      <w:pPr>
+        <w:jc w:val="both"/>
+      </w:pPr>
+      <w:r>
+        <w:lastRenderedPageBreak/>
+        <w:t>Tela de criação do Sprint:</w:t>
+      </w:r>
+    </w:p>
+    <w:p>
+      <w:pPr>
+        <w:jc w:val="both"/>
+      </w:pPr>
+      <w:r>
+        <w:rPr>
+          <w:noProof/>
+          <w:lang w:eastAsia="pt-BR"/>
+        </w:rPr>
+        <w:drawing>
+          <wp:inline distT="0" distB="0" distL="0" distR="0">
+            <wp:extent cx="9777730" cy="4394244"/>
+            <wp:effectExtent l="19050" t="0" r="0" b="0"/>
+            <wp:docPr id="11" name="Imagem 4" descr="C:\Users\Rafael\Desktop\Sprint.PNG"/>
+            <wp:cNvGraphicFramePr>
+              <a:graphicFrameLocks xmlns:a="http://schemas.openxmlformats.org/drawingml/2006/main" noChangeAspect="1"/>
+            </wp:cNvGraphicFramePr>
+            <a:graphic xmlns:a="http://schemas.openxmlformats.org/drawingml/2006/main">
+              <a:graphicData uri="http://schemas.openxmlformats.org/drawingml/2006/picture">
+                <pic:pic xmlns:pic="http://schemas.openxmlformats.org/drawingml/2006/picture">
+                  <pic:nvPicPr>
+                    <pic:cNvPr id="0" name="Picture 4" descr="C:\Users\Rafael\Desktop\Sprint.PNG"/>
+                    <pic:cNvPicPr>
+                      <a:picLocks noChangeAspect="1" noChangeArrowheads="1"/>
+                    </pic:cNvPicPr>
+                  </pic:nvPicPr>
+                  <pic:blipFill>
+                    <a:blip r:embed="rId9" cstate="print"/>
+                    <a:srcRect/>
+                    <a:stretch>
+                      <a:fillRect/>
+                    </a:stretch>
+                  </pic:blipFill>
+                  <pic:spPr bwMode="auto">
+                    <a:xfrm>
+                      <a:off x="0" y="0"/>
+                      <a:ext cx="9777730" cy="4394244"/>
+                    </a:xfrm>
+                    <a:prstGeom prst="rect">
+                      <a:avLst/>
+                    </a:prstGeom>
+                    <a:noFill/>
+                    <a:ln w="9525">
+                      <a:noFill/>
+                      <a:miter lim="800000"/>
+                      <a:headEnd/>
+                      <a:tailEnd/>
+                    </a:ln>
+                  </pic:spPr>
+                </pic:pic>
+              </a:graphicData>
+            </a:graphic>
+          </wp:inline>
+        </w:drawing>
+      </w:r>
+    </w:p>
+    <w:p>
+      <w:pPr>
+        <w:jc w:val="both"/>
+      </w:pPr>
+    </w:p>
+    <w:p>
+      <w:r>
+        <w:br w:type="page"/>
+      </w:r>
+    </w:p>
+    <w:p>
+      <w:pPr>
+        <w:jc w:val="both"/>
+      </w:pPr>
+      <w:r>
+        <w:lastRenderedPageBreak/>
+        <w:t>Tela de criação da Story:</w:t>
+      </w:r>
+    </w:p>
+    <w:p>
+      <w:pPr>
+        <w:jc w:val="both"/>
+      </w:pPr>
+      <w:r>
+        <w:rPr>
+          <w:noProof/>
+          <w:lang w:eastAsia="pt-BR"/>
+        </w:rPr>
+        <w:drawing>
+          <wp:inline distT="0" distB="0" distL="0" distR="0">
+            <wp:extent cx="9777730" cy="3944018"/>
+            <wp:effectExtent l="19050" t="0" r="0" b="0"/>
+            <wp:docPr id="12" name="Imagem 5" descr="C:\Users\Rafael\Desktop\userStory.PNG"/>
+            <wp:cNvGraphicFramePr>
+              <a:graphicFrameLocks xmlns:a="http://schemas.openxmlformats.org/drawingml/2006/main" noChangeAspect="1"/>
+            </wp:cNvGraphicFramePr>
+            <a:graphic xmlns:a="http://schemas.openxmlformats.org/drawingml/2006/main">
+              <a:graphicData uri="http://schemas.openxmlformats.org/drawingml/2006/picture">
+                <pic:pic xmlns:pic="http://schemas.openxmlformats.org/drawingml/2006/picture">
+                  <pic:nvPicPr>
+                    <pic:cNvPr id="0" name="Picture 5" descr="C:\Users\Rafael\Desktop\userStory.PNG"/>
+                    <pic:cNvPicPr>
+                      <a:picLocks noChangeAspect="1" noChangeArrowheads="1"/>
+                    </pic:cNvPicPr>
+                  </pic:nvPicPr>
+                  <pic:blipFill>
+                    <a:blip r:embed="rId10" cstate="print"/>
+                    <a:srcRect/>
+                    <a:stretch>
+                      <a:fillRect/>
+                    </a:stretch>
+                  </pic:blipFill>
+                  <pic:spPr bwMode="auto">
+                    <a:xfrm>
+                      <a:off x="0" y="0"/>
+                      <a:ext cx="9777730" cy="3944018"/>
+                    </a:xfrm>
+                    <a:prstGeom prst="rect">
+                      <a:avLst/>
+                    </a:prstGeom>
+                    <a:noFill/>
+                    <a:ln w="9525">
+                      <a:noFill/>
+                      <a:miter lim="800000"/>
+                      <a:headEnd/>
+                      <a:tailEnd/>
+                    </a:ln>
+                  </pic:spPr>
+                </pic:pic>
+              </a:graphicData>
+            </a:graphic>
+          </wp:inline>
+        </w:drawing>
+      </w:r>
+    </w:p>
+    <w:p>
+      <w:pPr>
+        <w:jc w:val="both"/>
+      </w:pPr>
+    </w:p>
+    <w:p>
+      <w:r>
+        <w:br w:type="page"/>
+      </w:r>
+    </w:p>
+    <w:p>
+      <w:pPr>
+        <w:jc w:val="both"/>
+      </w:pPr>
+      <w:r>
+        <w:lastRenderedPageBreak/>
+        <w:t>Tela de Dashboard:</w:t>
+      </w:r>
+    </w:p>
+    <w:p>
+      <w:pPr>
+        <w:jc w:val="both"/>
+      </w:pPr>
+      <w:r>
+        <w:rPr>
+          <w:noProof/>
+          <w:lang w:eastAsia="pt-BR"/>
+        </w:rPr>
+        <w:drawing>
+          <wp:inline distT="0" distB="0" distL="0" distR="0">
+            <wp:extent cx="9777730" cy="3922672"/>
+            <wp:effectExtent l="19050" t="0" r="0" b="0"/>
+            <wp:docPr id="13" name="Imagem 6" descr="C:\Users\Rafael\Desktop\Yodiz_Correto.PNG"/>
+            <wp:cNvGraphicFramePr>
+              <a:graphicFrameLocks xmlns:a="http://schemas.openxmlformats.org/drawingml/2006/main" noChangeAspect="1"/>
+            </wp:cNvGraphicFramePr>
+            <a:graphic xmlns:a="http://schemas.openxmlformats.org/drawingml/2006/main">
+              <a:graphicData uri="http://schemas.openxmlformats.org/drawingml/2006/picture">
+                <pic:pic xmlns:pic="http://schemas.openxmlformats.org/drawingml/2006/picture">
+                  <pic:nvPicPr>
+                    <pic:cNvPr id="0" name="Picture 6" descr="C:\Users\Rafael\Desktop\Yodiz_Correto.PNG"/>
+                    <pic:cNvPicPr>
+                      <a:picLocks noChangeAspect="1" noChangeArrowheads="1"/>
+                    </pic:cNvPicPr>
+                  </pic:nvPicPr>
+                  <pic:blipFill>
+                    <a:blip r:embed="rId11" cstate="print"/>
+                    <a:srcRect/>
+                    <a:stretch>
+                      <a:fillRect/>
+                    </a:stretch>
+                  </pic:blipFill>
+                  <pic:spPr bwMode="auto">
+                    <a:xfrm>
+                      <a:off x="0" y="0"/>
+                      <a:ext cx="9777730" cy="3922672"/>
+                    </a:xfrm>
+                    <a:prstGeom prst="rect">
+                      <a:avLst/>
+                    </a:prstGeom>
+                    <a:noFill/>
+                    <a:ln w="9525">
+                      <a:noFill/>
+                      <a:miter lim="800000"/>
+                      <a:headEnd/>
+                      <a:tailEnd/>
+                    </a:ln>
+                  </pic:spPr>
+                </pic:pic>
+              </a:graphicData>
+            </a:graphic>
+          </wp:inline>
+        </w:drawing>
+      </w:r>
+    </w:p>
+    <w:p>
+      <w:pPr>
+        <w:jc w:val="both"/>
+      </w:pPr>
+    </w:p>
+    <w:p>
+      <w:pPr>
+        <w:jc w:val="both"/>
+        <w:sectPr>
+          <w:pgSz w:w="16838" w:h="11906" w:orient="landscape"/>
+          <w:pgMar w:top="720" w:right="720" w:bottom="720" w:left="720" w:header="709" w:footer="709" w:gutter="0"/>
+          <w:cols w:space="708"/>
+          <w:docGrid w:linePitch="360"/>
+        </w:sectPr>
+      </w:pPr>
+    </w:p>
+    <w:p>
+      <w:pPr>
+        <w:pStyle w:val="Ttulo1"/>
+      </w:pPr>
+      <w:r>
+        <w:lastRenderedPageBreak/>
         <w:t>C</w:t>
       </w:r>
       <w:r>
@@ -1972,6 +2272,9 @@
       </w:r>
     </w:p>
     <w:p>
+      <w:pPr>
+        <w:jc w:val="both"/>
+      </w:pPr>
       <w:r>
         <w:t>Na ferramenta de controle de versão, os eventos da ferramenta se darão da seguinte maneira:</w:t>
       </w:r>
@@ -1984,11 +2287,9 @@
           <w:numId w:val="1"/>
         </w:numPr>
       </w:pPr>
-      <w:proofErr w:type="spellStart"/>
-      <w:r>
-        <w:t>Trunk</w:t>
-      </w:r>
-      <w:proofErr w:type="spellEnd"/>
+      <w:r>
+        <w:t>Branch Master</w:t>
+      </w:r>
       <w:r>
         <w:t xml:space="preserve">: </w:t>
       </w:r>
@@ -2019,13 +2320,8 @@
           <w:numId w:val="1"/>
         </w:numPr>
       </w:pPr>
-      <w:proofErr w:type="spellStart"/>
-      <w:r>
-        <w:t>Branch</w:t>
-      </w:r>
-      <w:proofErr w:type="spellEnd"/>
-      <w:r>
-        <w:t>:</w:t>
+      <w:r>
+        <w:t>Branch:</w:t>
       </w:r>
       <w:r>
         <w:t xml:space="preserve"> Não permitido.</w:t>
@@ -2042,13 +2338,8 @@
           <w:numId w:val="1"/>
         </w:numPr>
       </w:pPr>
-      <w:proofErr w:type="spellStart"/>
-      <w:r>
-        <w:t>Tags</w:t>
-      </w:r>
-      <w:proofErr w:type="spellEnd"/>
-      <w:r>
-        <w:t xml:space="preserve">: </w:t>
+      <w:r>
+        <w:t xml:space="preserve">Tags: </w:t>
       </w:r>
       <w:r>
         <w:t>Não permitido.</w:t>
@@ -2062,13 +2353,8 @@
           <w:numId w:val="1"/>
         </w:numPr>
       </w:pPr>
-      <w:proofErr w:type="spellStart"/>
-      <w:r>
-        <w:t>Commit</w:t>
-      </w:r>
-      <w:proofErr w:type="spellEnd"/>
-      <w:r>
-        <w:t xml:space="preserve">: </w:t>
+      <w:r>
+        <w:t xml:space="preserve">Commit: </w:t>
       </w:r>
       <w:r>
         <w:t xml:space="preserve">Só poderá ser </w:t>
@@ -2082,26 +2368,6 @@
     </w:p>
     <w:p>
       <w:r>
-        <w:t xml:space="preserve">[deploy, explicar de acordo com o cronograma] </w:t>
-      </w:r>
-      <w:r>
-        <w:t>[transição em status de tarefas e níveis de versão]</w:t>
-      </w:r>
-      <w:r>
-        <w:t xml:space="preserve"> [descrever merge com conflito</w:t>
-      </w:r>
-      <w:proofErr w:type="gramStart"/>
-      <w:r>
-        <w:t>]</w:t>
-      </w:r>
-      <w:proofErr w:type="gramEnd"/>
-    </w:p>
-    <w:p/>
-    <w:p/>
-    <w:p/>
-    <w:p>
-      <w:r>
-        <w:lastRenderedPageBreak/>
         <w:t>Disposição das pastas:</w:t>
       </w:r>
     </w:p>
@@ -2130,7 +2396,7 @@
                     <pic:cNvPicPr/>
                   </pic:nvPicPr>
                   <pic:blipFill>
-                    <a:blip r:embed="rId9" cstate="print"/>
+                    <a:blip r:embed="rId12" cstate="print"/>
                     <a:stretch>
                       <a:fillRect/>
                     </a:stretch>
@@ -2202,8 +2468,8 @@
         </w:rPr>
         <w:drawing>
           <wp:inline distT="0" distB="0" distL="0" distR="0">
-            <wp:extent cx="2298065" cy="4675505"/>
-            <wp:effectExtent l="19050" t="0" r="6985" b="0"/>
+            <wp:extent cx="2038350" cy="4147104"/>
+            <wp:effectExtent l="19050" t="0" r="0" b="0"/>
             <wp:docPr id="7" name="Imagem 1"/>
             <wp:cNvGraphicFramePr>
               <a:graphicFrameLocks xmlns:a="http://schemas.openxmlformats.org/drawingml/2006/main" noChangeAspect="1"/>
@@ -2218,7 +2484,7 @@
                     </pic:cNvPicPr>
                   </pic:nvPicPr>
                   <pic:blipFill>
-                    <a:blip r:embed="rId10" cstate="print"/>
+                    <a:blip r:embed="rId13" cstate="print"/>
                     <a:srcRect/>
                     <a:stretch>
                       <a:fillRect/>
@@ -2227,7 +2493,7 @@
                   <pic:spPr bwMode="auto">
                     <a:xfrm>
                       <a:off x="0" y="0"/>
-                      <a:ext cx="2298065" cy="4675505"/>
+                      <a:ext cx="2038350" cy="4147104"/>
                     </a:xfrm>
                     <a:prstGeom prst="rect">
                       <a:avLst/>
@@ -2255,16 +2521,212 @@
       </w:pPr>
     </w:p>
     <w:p>
+      <w:pPr>
+        <w:jc w:val="both"/>
+      </w:pPr>
       <w:r>
         <w:t>Em caso de merge com conflito, no mesmo momento, os responsáveis pelas mudanças conferem lado a lado os trechos que deverão ser utilizados, para que nenhum trabalho seja perdido.</w:t>
       </w:r>
     </w:p>
     <w:p>
+      <w:pPr>
+        <w:pStyle w:val="Ttulo1"/>
+      </w:pPr>
+      <w:r>
+        <w:lastRenderedPageBreak/>
+        <w:t>Comitê de Mudança</w:t>
+      </w:r>
+    </w:p>
+    <w:p>
+      <w:pPr>
+        <w:ind w:firstLine="708"/>
+        <w:jc w:val="both"/>
+      </w:pPr>
+      <w:r>
+        <w:t xml:space="preserve">As mudanças serão avaliadas por um comitê. Esse comitê será constituído por 3 (três) frentes, sendo que 1 representado pelo setor financeiro da empresa, para que </w:t>
+      </w:r>
+      <w:proofErr w:type="gramStart"/>
+      <w:r>
+        <w:t>possa</w:t>
+      </w:r>
+      <w:proofErr w:type="gramEnd"/>
+      <w:r>
+        <w:t xml:space="preserve"> ser avaliado os riscos </w:t>
+      </w:r>
+      <w:proofErr w:type="spellStart"/>
+      <w:r>
+        <w:t>economicos</w:t>
+      </w:r>
+      <w:proofErr w:type="spellEnd"/>
+      <w:r>
+        <w:t xml:space="preserve"> que a mudança possa trazer. 1 </w:t>
+      </w:r>
+      <w:proofErr w:type="spellStart"/>
+      <w:r>
+        <w:t>funcionario</w:t>
+      </w:r>
+      <w:proofErr w:type="spellEnd"/>
+      <w:r>
+        <w:t xml:space="preserve"> do setor de desenvolvimento, sendo representado por um programador </w:t>
+      </w:r>
+      <w:proofErr w:type="spellStart"/>
+      <w:r>
+        <w:t>senior</w:t>
+      </w:r>
+      <w:proofErr w:type="spellEnd"/>
+      <w:r>
+        <w:t xml:space="preserve">, para avaliar os riscos no desenvolvimento do projeto, incluindo riscos de atrasos, e o </w:t>
+      </w:r>
+      <w:proofErr w:type="spellStart"/>
+      <w:r>
+        <w:t>P.O.</w:t>
+      </w:r>
+      <w:proofErr w:type="spellEnd"/>
       <w:r>
         <w:t xml:space="preserve"> </w:t>
       </w:r>
-      <w:r>
-        <w:t>[documentar terceiros]</w:t>
+      <w:proofErr w:type="gramStart"/>
+      <w:r>
+        <w:t>para</w:t>
+      </w:r>
+      <w:proofErr w:type="gramEnd"/>
+      <w:r>
+        <w:t xml:space="preserve"> avaliar se é viável dar continuidade ao projeto ou cancelar todo o processo junto ao cliente.</w:t>
+      </w:r>
+    </w:p>
+    <w:p/>
+    <w:p>
+      <w:pPr>
+        <w:pStyle w:val="Ttulo1"/>
+      </w:pPr>
+      <w:r>
+        <w:t>Fluxo de Mudança</w:t>
+      </w:r>
+    </w:p>
+    <w:p>
+      <w:pPr>
+        <w:ind w:firstLine="708"/>
+        <w:jc w:val="both"/>
+      </w:pPr>
+      <w:r>
+        <w:t xml:space="preserve">Ao ser solicitada uma mudança, a solicitação deve ser primeiramente formalizada em um documento, após isso, essa solicitação será avaliada pelo comitê de mudança, que decidirá se a mudança será ou não aceita. Caso a </w:t>
+      </w:r>
+      <w:proofErr w:type="spellStart"/>
+      <w:r>
+        <w:t>mundança</w:t>
+      </w:r>
+      <w:proofErr w:type="spellEnd"/>
+      <w:r>
+        <w:t xml:space="preserve"> não seja aceita, será justificado o motivo da reprova. Em caso de aceitação, deverá ser verificado se tal mudança interferira no </w:t>
+      </w:r>
+      <w:proofErr w:type="spellStart"/>
+      <w:r>
+        <w:t>sprint</w:t>
+      </w:r>
+      <w:proofErr w:type="spellEnd"/>
+      <w:r>
+        <w:t xml:space="preserve"> atual, caso interfira, o </w:t>
+      </w:r>
+      <w:proofErr w:type="spellStart"/>
+      <w:r>
+        <w:t>sprint</w:t>
+      </w:r>
+      <w:proofErr w:type="spellEnd"/>
+      <w:r>
+        <w:t xml:space="preserve"> deverá ser cancelado, e deverão ser replanejados os próximos </w:t>
+      </w:r>
+      <w:proofErr w:type="spellStart"/>
+      <w:r>
+        <w:t>sprints</w:t>
+      </w:r>
+      <w:proofErr w:type="spellEnd"/>
+      <w:r>
+        <w:t xml:space="preserve">. Caso contrário, os </w:t>
+      </w:r>
+      <w:proofErr w:type="spellStart"/>
+      <w:r>
+        <w:t>sprints</w:t>
+      </w:r>
+      <w:proofErr w:type="spellEnd"/>
+      <w:r>
+        <w:t xml:space="preserve"> </w:t>
+      </w:r>
+      <w:proofErr w:type="spellStart"/>
+      <w:r>
+        <w:t>tambem</w:t>
+      </w:r>
+      <w:proofErr w:type="spellEnd"/>
+      <w:r>
+        <w:t xml:space="preserve"> </w:t>
+      </w:r>
+      <w:proofErr w:type="spellStart"/>
+      <w:r>
+        <w:t>deverao</w:t>
+      </w:r>
+      <w:proofErr w:type="spellEnd"/>
+      <w:r>
+        <w:t xml:space="preserve"> ser replanejados com as novas tarefas, e para ambos os casos deverá realizar a documentação das </w:t>
+      </w:r>
+      <w:proofErr w:type="spellStart"/>
+      <w:r>
+        <w:t>mundanças</w:t>
+      </w:r>
+      <w:proofErr w:type="spellEnd"/>
+      <w:r>
+        <w:t>.</w:t>
+      </w:r>
+    </w:p>
+    <w:p>
+      <w:pPr>
+        <w:ind w:firstLine="708"/>
+        <w:jc w:val="both"/>
+      </w:pPr>
+    </w:p>
+    <w:p>
+      <w:pPr>
+        <w:ind w:firstLine="708"/>
+        <w:jc w:val="center"/>
+      </w:pPr>
+      <w:r>
+        <w:rPr>
+          <w:noProof/>
+          <w:lang w:eastAsia="pt-BR"/>
+        </w:rPr>
+        <w:drawing>
+          <wp:inline distT="0" distB="0" distL="0" distR="0">
+            <wp:extent cx="5161905" cy="5971429"/>
+            <wp:effectExtent l="19050" t="0" r="645" b="0"/>
+            <wp:docPr id="6" name="Imagem 5" descr="Fluxo de Mudança.png"/>
+            <wp:cNvGraphicFramePr>
+              <a:graphicFrameLocks xmlns:a="http://schemas.openxmlformats.org/drawingml/2006/main" noChangeAspect="1"/>
+            </wp:cNvGraphicFramePr>
+            <a:graphic xmlns:a="http://schemas.openxmlformats.org/drawingml/2006/main">
+              <a:graphicData uri="http://schemas.openxmlformats.org/drawingml/2006/picture">
+                <pic:pic xmlns:pic="http://schemas.openxmlformats.org/drawingml/2006/picture">
+                  <pic:nvPicPr>
+                    <pic:cNvPr id="0" name="Fluxo de Mudança.png"/>
+                    <pic:cNvPicPr/>
+                  </pic:nvPicPr>
+                  <pic:blipFill>
+                    <a:blip r:embed="rId14" cstate="print"/>
+                    <a:stretch>
+                      <a:fillRect/>
+                    </a:stretch>
+                  </pic:blipFill>
+                  <pic:spPr>
+                    <a:xfrm>
+                      <a:off x="0" y="0"/>
+                      <a:ext cx="5161905" cy="5971429"/>
+                    </a:xfrm>
+                    <a:prstGeom prst="rect">
+                      <a:avLst/>
+                    </a:prstGeom>
+                  </pic:spPr>
+                </pic:pic>
+              </a:graphicData>
+            </a:graphic>
+          </wp:inline>
+        </w:drawing>
       </w:r>
     </w:p>
     <w:sectPr>
@@ -2280,6 +2742,119 @@
 <file path=word/numbering.xml><?xml version="1.0" encoding="utf-8"?>
 <w:numbering xmlns:ve="http://schemas.openxmlformats.org/markup-compatibility/2006" xmlns:o="urn:schemas-microsoft-com:office:office" xmlns:r="http://schemas.openxmlformats.org/officeDocument/2006/relationships" xmlns:m="http://schemas.openxmlformats.org/officeDocument/2006/math" xmlns:v="urn:schemas-microsoft-com:vml" xmlns:wp="http://schemas.openxmlformats.org/drawingml/2006/wordprocessingDrawing" xmlns:w10="urn:schemas-microsoft-com:office:word" xmlns:w="http://schemas.openxmlformats.org/wordprocessingml/2006/main" xmlns:wne="http://schemas.microsoft.com/office/word/2006/wordml">
   <w:abstractNum w:abstractNumId="0">
+    <w:nsid w:val="261A7495"/>
+    <w:multiLevelType w:val="hybridMultilevel"/>
+    <w:tmpl w:val="85E4F5C6"/>
+    <w:lvl w:ilvl="0" w:tplc="04160001">
+      <w:start w:val="1"/>
+      <w:numFmt w:val="bullet"/>
+      <w:lvlText w:val=""/>
+      <w:lvlJc w:val="left"/>
+      <w:pPr>
+        <w:ind w:left="720" w:hanging="360"/>
+      </w:pPr>
+      <w:rPr>
+        <w:rFonts w:ascii="Symbol" w:hAnsi="Symbol" w:hint="default"/>
+      </w:rPr>
+    </w:lvl>
+    <w:lvl w:ilvl="1" w:tplc="04160003" w:tentative="1">
+      <w:start w:val="1"/>
+      <w:numFmt w:val="bullet"/>
+      <w:lvlText w:val="o"/>
+      <w:lvlJc w:val="left"/>
+      <w:pPr>
+        <w:ind w:left="1440" w:hanging="360"/>
+      </w:pPr>
+      <w:rPr>
+        <w:rFonts w:ascii="Courier New" w:hAnsi="Courier New" w:cs="Courier New" w:hint="default"/>
+      </w:rPr>
+    </w:lvl>
+    <w:lvl w:ilvl="2" w:tplc="04160005" w:tentative="1">
+      <w:start w:val="1"/>
+      <w:numFmt w:val="bullet"/>
+      <w:lvlText w:val=""/>
+      <w:lvlJc w:val="left"/>
+      <w:pPr>
+        <w:ind w:left="2160" w:hanging="360"/>
+      </w:pPr>
+      <w:rPr>
+        <w:rFonts w:ascii="Wingdings" w:hAnsi="Wingdings" w:hint="default"/>
+      </w:rPr>
+    </w:lvl>
+    <w:lvl w:ilvl="3" w:tplc="04160001" w:tentative="1">
+      <w:start w:val="1"/>
+      <w:numFmt w:val="bullet"/>
+      <w:lvlText w:val=""/>
+      <w:lvlJc w:val="left"/>
+      <w:pPr>
+        <w:ind w:left="2880" w:hanging="360"/>
+      </w:pPr>
+      <w:rPr>
+        <w:rFonts w:ascii="Symbol" w:hAnsi="Symbol" w:hint="default"/>
+      </w:rPr>
+    </w:lvl>
+    <w:lvl w:ilvl="4" w:tplc="04160003" w:tentative="1">
+      <w:start w:val="1"/>
+      <w:numFmt w:val="bullet"/>
+      <w:lvlText w:val="o"/>
+      <w:lvlJc w:val="left"/>
+      <w:pPr>
+        <w:ind w:left="3600" w:hanging="360"/>
+      </w:pPr>
+      <w:rPr>
+        <w:rFonts w:ascii="Courier New" w:hAnsi="Courier New" w:cs="Courier New" w:hint="default"/>
+      </w:rPr>
+    </w:lvl>
+    <w:lvl w:ilvl="5" w:tplc="04160005" w:tentative="1">
+      <w:start w:val="1"/>
+      <w:numFmt w:val="bullet"/>
+      <w:lvlText w:val=""/>
+      <w:lvlJc w:val="left"/>
+      <w:pPr>
+        <w:ind w:left="4320" w:hanging="360"/>
+      </w:pPr>
+      <w:rPr>
+        <w:rFonts w:ascii="Wingdings" w:hAnsi="Wingdings" w:hint="default"/>
+      </w:rPr>
+    </w:lvl>
+    <w:lvl w:ilvl="6" w:tplc="04160001" w:tentative="1">
+      <w:start w:val="1"/>
+      <w:numFmt w:val="bullet"/>
+      <w:lvlText w:val=""/>
+      <w:lvlJc w:val="left"/>
+      <w:pPr>
+        <w:ind w:left="5040" w:hanging="360"/>
+      </w:pPr>
+      <w:rPr>
+        <w:rFonts w:ascii="Symbol" w:hAnsi="Symbol" w:hint="default"/>
+      </w:rPr>
+    </w:lvl>
+    <w:lvl w:ilvl="7" w:tplc="04160003" w:tentative="1">
+      <w:start w:val="1"/>
+      <w:numFmt w:val="bullet"/>
+      <w:lvlText w:val="o"/>
+      <w:lvlJc w:val="left"/>
+      <w:pPr>
+        <w:ind w:left="5760" w:hanging="360"/>
+      </w:pPr>
+      <w:rPr>
+        <w:rFonts w:ascii="Courier New" w:hAnsi="Courier New" w:cs="Courier New" w:hint="default"/>
+      </w:rPr>
+    </w:lvl>
+    <w:lvl w:ilvl="8" w:tplc="04160005" w:tentative="1">
+      <w:start w:val="1"/>
+      <w:numFmt w:val="bullet"/>
+      <w:lvlText w:val=""/>
+      <w:lvlJc w:val="left"/>
+      <w:pPr>
+        <w:ind w:left="6480" w:hanging="360"/>
+      </w:pPr>
+      <w:rPr>
+        <w:rFonts w:ascii="Wingdings" w:hAnsi="Wingdings" w:hint="default"/>
+      </w:rPr>
+    </w:lvl>
+  </w:abstractNum>
+  <w:abstractNum w:abstractNumId="1">
     <w:nsid w:val="45093D31"/>
     <w:multiLevelType w:val="hybridMultilevel"/>
     <w:tmpl w:val="A0B48FEA"/>
@@ -2392,7 +2967,7 @@
       </w:rPr>
     </w:lvl>
   </w:abstractNum>
-  <w:abstractNum w:abstractNumId="1">
+  <w:abstractNum w:abstractNumId="2">
     <w:nsid w:val="594B4C7D"/>
     <w:multiLevelType w:val="hybridMultilevel"/>
     <w:tmpl w:val="238C1866"/>
@@ -2505,7 +3080,7 @@
       </w:rPr>
     </w:lvl>
   </w:abstractNum>
-  <w:abstractNum w:abstractNumId="2">
+  <w:abstractNum w:abstractNumId="3">
     <w:nsid w:val="5BC72DF7"/>
     <w:multiLevelType w:val="hybridMultilevel"/>
     <w:tmpl w:val="2896696C"/>
@@ -2619,13 +3194,16 @@
     </w:lvl>
   </w:abstractNum>
   <w:num w:numId="1">
-    <w:abstractNumId w:val="0"/>
+    <w:abstractNumId w:val="1"/>
   </w:num>
   <w:num w:numId="2">
+    <w:abstractNumId w:val="3"/>
+  </w:num>
+  <w:num w:numId="3">
     <w:abstractNumId w:val="2"/>
   </w:num>
-  <w:num w:numId="3">
-    <w:abstractNumId w:val="1"/>
+  <w:num w:numId="4">
+    <w:abstractNumId w:val="0"/>
   </w:num>
 </w:numbering>
 </file>
@@ -3775,7 +4353,7 @@
 </file>
 
 <file path=customXml/itemProps1.xml><?xml version="1.0" encoding="utf-8"?>
-<ds:datastoreItem xmlns:ds="http://schemas.openxmlformats.org/officeDocument/2006/customXml" ds:itemID="{384ED96C-9479-40D6-BB3D-EBD87AC2F757}">
+<ds:datastoreItem xmlns:ds="http://schemas.openxmlformats.org/officeDocument/2006/customXml" ds:itemID="{661F5063-2744-42B1-8AD8-5C79E6C82770}">
   <ds:schemaRefs>
     <ds:schemaRef ds:uri="http://schemas.openxmlformats.org/officeDocument/2006/bibliography"/>
   </ds:schemaRefs>

</xml_diff>

<commit_message>
Alteracao do documento de mudanca
</commit_message>
<xml_diff>
--- a/Documentacao/Descritivo do projeto - Nota Fácil - Osmar - Rafael_V2.docx
+++ b/Documentacao/Descritivo do projeto - Nota Fácil - Osmar - Rafael_V2.docx
@@ -2553,19 +2553,15 @@
       <w:r>
         <w:t xml:space="preserve"> ser avaliado os riscos </w:t>
       </w:r>
-      <w:proofErr w:type="spellStart"/>
-      <w:r>
-        <w:t>economicos</w:t>
-      </w:r>
-      <w:proofErr w:type="spellEnd"/>
+      <w:r>
+        <w:t>econômicos</w:t>
+      </w:r>
       <w:r>
         <w:t xml:space="preserve"> que a mudança possa trazer. 1 </w:t>
       </w:r>
-      <w:proofErr w:type="spellStart"/>
-      <w:r>
-        <w:t>funcionario</w:t>
-      </w:r>
-      <w:proofErr w:type="spellEnd"/>
+      <w:r>
+        <w:t>funcionário</w:t>
+      </w:r>
       <w:r>
         <w:t xml:space="preserve"> do setor de desenvolvimento, sendo representado por um programador </w:t>
       </w:r>
@@ -4353,7 +4349,7 @@
 </file>
 
 <file path=customXml/itemProps1.xml><?xml version="1.0" encoding="utf-8"?>
-<ds:datastoreItem xmlns:ds="http://schemas.openxmlformats.org/officeDocument/2006/customXml" ds:itemID="{661F5063-2744-42B1-8AD8-5C79E6C82770}">
+<ds:datastoreItem xmlns:ds="http://schemas.openxmlformats.org/officeDocument/2006/customXml" ds:itemID="{193D67CC-47DB-4F14-9505-3D1DA9BF61B1}">
   <ds:schemaRefs>
     <ds:schemaRef ds:uri="http://schemas.openxmlformats.org/officeDocument/2006/bibliography"/>
   </ds:schemaRefs>

</xml_diff>